<commit_message>
docs: requisitos student 4
</commit_message>
<xml_diff>
--- a/reports/Student #4/04 - Requirements - Student #4.docx
+++ b/reports/Student #4/04 - Requirements - Student #4.docx
@@ -252,7 +252,7 @@
                   <w:rPr>
                     <w:rFonts w:asciiTheme="majorHAnsi" w:hAnsiTheme="majorHAnsi" w:cstheme="majorHAnsi"/>
                   </w:rPr>
-                  <w:t>3</w:t>
+                  <w:t>4</w:t>
                 </w:r>
                 <w:r>
                   <w:rPr>
@@ -304,7 +304,6 @@
                 <w:rFonts w:asciiTheme="majorHAnsi" w:hAnsiTheme="majorHAnsi" w:cstheme="majorBidi"/>
                 <w:b/>
                 <w:bCs/>
-                <w:lang w:val="es-ES"/>
               </w:rPr>
             </w:pPr>
             <w:r>
@@ -325,7 +324,6 @@
             <w:r>
               <w:rPr>
                 <w:rFonts w:asciiTheme="majorHAnsi" w:hAnsiTheme="majorHAnsi" w:cstheme="majorBidi"/>
-                <w:lang w:val="es-ES"/>
               </w:rPr>
               <w:t xml:space="preserve"> </w:t>
             </w:r>
@@ -333,7 +331,6 @@
               <w:sdtPr>
                 <w:rPr>
                   <w:rFonts w:asciiTheme="majorHAnsi" w:hAnsiTheme="majorHAnsi" w:cstheme="majorBidi"/>
-                  <w:lang w:val="es-ES"/>
                 </w:rPr>
                 <w:tag w:val="ID2"/>
                 <w:id w:val="-1276937016"/>
@@ -347,7 +344,6 @@
                 <w:r>
                   <w:rPr>
                     <w:rFonts w:asciiTheme="majorHAnsi" w:hAnsiTheme="majorHAnsi" w:cstheme="majorBidi"/>
-                    <w:lang w:val="es-ES"/>
                   </w:rPr>
                   <w:t>3*2*9*2**</w:t>
                 </w:r>
@@ -389,7 +385,6 @@
               <w:sdtPr>
                 <w:rPr>
                   <w:rFonts w:asciiTheme="majorHAnsi" w:hAnsiTheme="majorHAnsi" w:cstheme="majorHAnsi"/>
-                  <w:lang w:val="es-ES"/>
                 </w:rPr>
                 <w:tag w:val="UVUS02"/>
                 <w:id w:val="1381354132"/>
@@ -403,21 +398,18 @@
                 <w:r>
                   <w:rPr>
                     <w:rFonts w:asciiTheme="majorHAnsi" w:hAnsiTheme="majorHAnsi" w:cstheme="majorHAnsi"/>
-                    <w:lang w:val="es-ES"/>
                   </w:rPr>
                   <w:t xml:space="preserve"> </w:t>
                 </w:r>
                 <w:r>
                   <w:rPr>
                     <w:rFonts w:asciiTheme="majorHAnsi" w:hAnsiTheme="majorHAnsi" w:cstheme="majorHAnsi"/>
-                    <w:lang w:val="es-ES"/>
                   </w:rPr>
                   <w:t>mardegon7</w:t>
                 </w:r>
                 <w:r>
                   <w:rPr>
                     <w:rFonts w:asciiTheme="majorHAnsi" w:hAnsiTheme="majorHAnsi" w:cstheme="majorHAnsi"/>
-                    <w:lang w:val="es-ES"/>
                   </w:rPr>
                   <w:t xml:space="preserve">  </w:t>
                 </w:r>
@@ -634,7 +626,13 @@
                   <w:rPr>
                     <w:rFonts w:asciiTheme="majorHAnsi" w:hAnsiTheme="majorHAnsi" w:cstheme="majorHAnsi"/>
                   </w:rPr>
-                  <w:t>April 3</w:t>
+                  <w:t xml:space="preserve">April </w:t>
+                </w:r>
+                <w:r>
+                  <w:rPr>
+                    <w:rFonts w:asciiTheme="majorHAnsi" w:hAnsiTheme="majorHAnsi" w:cstheme="majorHAnsi"/>
+                  </w:rPr>
+                  <w:t>24</w:t>
                 </w:r>
                 <w:r>
                   <w:rPr>
@@ -2418,7 +2416,13 @@
         </w:sdtPr>
         <w:sdtContent>
           <w:r>
-            <w:t xml:space="preserve">    </w:t>
+            <w:t xml:space="preserve">  </w:t>
+          </w:r>
+          <w:r>
+            <w:t>X</w:t>
+          </w:r>
+          <w:r>
+            <w:t xml:space="preserve">  </w:t>
           </w:r>
         </w:sdtContent>
       </w:sdt>
@@ -2637,7 +2641,13 @@
         </w:sdtPr>
         <w:sdtContent>
           <w:r>
-            <w:t xml:space="preserve">    </w:t>
+            <w:t xml:space="preserve">  </w:t>
+          </w:r>
+          <w:r>
+            <w:t>X</w:t>
+          </w:r>
+          <w:r>
+            <w:t xml:space="preserve">  </w:t>
           </w:r>
         </w:sdtContent>
       </w:sdt>
@@ -2813,7 +2823,13 @@
         </w:sdtPr>
         <w:sdtContent>
           <w:r>
-            <w:t xml:space="preserve">    </w:t>
+            <w:t xml:space="preserve"> </w:t>
+          </w:r>
+          <w:r>
+            <w:t xml:space="preserve"> X</w:t>
+          </w:r>
+          <w:r>
+            <w:t xml:space="preserve">  </w:t>
           </w:r>
         </w:sdtContent>
       </w:sdt>
@@ -10592,7 +10608,6 @@
 <file path=word/glossary/settings.xml><?xml version="1.0" encoding="utf-8"?>
 <w:settings xmlns:mc="http://schemas.openxmlformats.org/markup-compatibility/2006" xmlns:o="urn:schemas-microsoft-com:office:office" xmlns:r="http://schemas.openxmlformats.org/officeDocument/2006/relationships" xmlns:m="http://schemas.openxmlformats.org/officeDocument/2006/math" xmlns:v="urn:schemas-microsoft-com:vml" xmlns:w10="urn:schemas-microsoft-com:office:word" xmlns:w="http://schemas.openxmlformats.org/wordprocessingml/2006/main" xmlns:w14="http://schemas.microsoft.com/office/word/2010/wordml" xmlns:w15="http://schemas.microsoft.com/office/word/2012/wordml" xmlns:w16cex="http://schemas.microsoft.com/office/word/2018/wordml/cex" xmlns:w16cid="http://schemas.microsoft.com/office/word/2016/wordml/cid" xmlns:w16="http://schemas.microsoft.com/office/word/2018/wordml" xmlns:w16du="http://schemas.microsoft.com/office/word/2023/wordml/word16du" xmlns:w16sdtdh="http://schemas.microsoft.com/office/word/2020/wordml/sdtdatahash" xmlns:w16sdtfl="http://schemas.microsoft.com/office/word/2024/wordml/sdtformatlock" xmlns:w16se="http://schemas.microsoft.com/office/word/2015/wordml/symex" xmlns:sl="http://schemas.openxmlformats.org/schemaLibrary/2006/main" mc:Ignorable="w14 w15 w16se w16cid w16 w16cex w16sdtdh w16sdtfl w16du">
   <w:view w:val="normal"/>
-  <w:revisionView w:inkAnnotations="0"/>
   <w:defaultTabStop w:val="708"/>
   <w:hyphenationZone w:val="425"/>
   <w:characterSpacingControl w:val="doNotCompress"/>
@@ -10610,6 +10625,7 @@
     <w:rsid w:val="00001C3A"/>
     <w:rsid w:val="000235B0"/>
     <w:rsid w:val="00061CE8"/>
+    <w:rsid w:val="000C313A"/>
     <w:rsid w:val="000F7930"/>
     <w:rsid w:val="001221F0"/>
     <w:rsid w:val="001476FF"/>
@@ -10632,6 +10648,7 @@
     <w:rsid w:val="006E5CBF"/>
     <w:rsid w:val="0073694E"/>
     <w:rsid w:val="008B1087"/>
+    <w:rsid w:val="008D49D9"/>
     <w:rsid w:val="008D6165"/>
     <w:rsid w:val="00953D97"/>
     <w:rsid w:val="009755D1"/>
@@ -10641,6 +10658,7 @@
     <w:rsid w:val="00A77441"/>
     <w:rsid w:val="00B078C0"/>
     <w:rsid w:val="00B406F5"/>
+    <w:rsid w:val="00B574FD"/>
     <w:rsid w:val="00B85114"/>
     <w:rsid w:val="00B9388C"/>
     <w:rsid w:val="00C42E76"/>
@@ -10648,6 +10666,8 @@
     <w:rsid w:val="00C71048"/>
     <w:rsid w:val="00C73303"/>
     <w:rsid w:val="00C85C89"/>
+    <w:rsid w:val="00CC3306"/>
+    <w:rsid w:val="00CF6266"/>
     <w:rsid w:val="00D00085"/>
     <w:rsid w:val="00D04804"/>
     <w:rsid w:val="00D72CB9"/>
@@ -10658,6 +10678,7 @@
     <w:rsid w:val="00EC1B20"/>
     <w:rsid w:val="00ED34A4"/>
     <w:rsid w:val="00F64E54"/>
+    <w:rsid w:val="00F72777"/>
     <w:rsid w:val="00FA7306"/>
     <w:rsid w:val="00FB072E"/>
     <w:rsid w:val="00FC6CD0"/>

</xml_diff>